<commit_message>
Actualizacion Casos de uso
</commit_message>
<xml_diff>
--- a/Casos de uso/Diagrama y Descripción de Casos de uso.docx
+++ b/Casos de uso/Diagrama y Descripción de Casos de uso.docx
@@ -181,7 +181,13 @@
         </w:tabs>
       </w:pPr>
       <w:r>
-        <w:t>[INCLUDE] Ingresar datos.</w:t>
+        <w:t>[INCLUDE] Ingresar datos</w:t>
+      </w:r>
+      <w:r>
+        <w:t xml:space="preserve"> de ciudadano y volumen de materiales</w:t>
+      </w:r>
+      <w:r>
+        <w:t>.</w:t>
       </w:r>
     </w:p>
     <w:p>
@@ -242,6 +248,16 @@
           <w:tab w:val="left" w:pos="2039"/>
         </w:tabs>
       </w:pPr>
+      <w:r>
+        <w:rPr>
+          <w:b/>
+          <w:bCs/>
+        </w:rPr>
+        <w:t>Suposición:</w:t>
+      </w:r>
+      <w:r>
+        <w:t xml:space="preserve"> El usuario ya está registrado.</w:t>
+      </w:r>
     </w:p>
     <w:p>
       <w:pPr>

</xml_diff>